<commit_message>
sprint-9 tasks codereview changes
</commit_message>
<xml_diff>
--- a/Exc3/ADR_01.docx
+++ b/Exc3/ADR_01.docx
@@ -403,21 +403,19 @@
               <w:rPr>
                 <w:lang w:val="ru-RU"/>
               </w:rPr>
-              <w:t xml:space="preserve">Клиент открывает </w:t>
-            </w:r>
-            <w:proofErr w:type="spellStart"/>
-            <w:r>
-              <w:rPr>
-                <w:lang w:val="ru-RU"/>
-              </w:rPr>
-              <w:t>интенет</w:t>
-            </w:r>
-            <w:proofErr w:type="spellEnd"/>
-            <w:r>
-              <w:rPr>
-                <w:lang w:val="ru-RU"/>
-              </w:rPr>
-              <w:t>-банк, просматривает информацию по депозитам, отправляет заявку на открытия и получает СМС-подтверждение</w:t>
+              <w:t>Клиент открывает инте</w:t>
+            </w:r>
+            <w:r>
+              <w:rPr>
+                <w:lang w:val="ru-RU"/>
+              </w:rPr>
+              <w:t>р</w:t>
+            </w:r>
+            <w:r>
+              <w:rPr>
+                <w:lang w:val="ru-RU"/>
+              </w:rPr>
+              <w:t>нет-банк, просматривает информацию по депозитам, отправляет заявку на открытия и получает СМС-подтверждение</w:t>
             </w:r>
           </w:p>
         </w:tc>
@@ -475,14 +473,16 @@
           <w:p>
             <w:pPr>
               <w:rPr>
-                <w:lang w:val="ru-RU"/>
-              </w:rPr>
-            </w:pPr>
-            <w:r>
-              <w:rPr>
-                <w:lang w:val="ru-RU"/>
-              </w:rPr>
-              <w:t>Клиент, Сайт</w:t>
+                <w:highlight w:val="green"/>
+                <w:lang w:val="ru-RU"/>
+              </w:rPr>
+            </w:pPr>
+            <w:r>
+              <w:rPr>
+                <w:highlight w:val="green"/>
+                <w:lang w:val="ru-RU"/>
+              </w:rPr>
+              <w:t>Клиент, Интернет-банк</w:t>
             </w:r>
           </w:p>
         </w:tc>
@@ -503,17 +503,39 @@
             </w:tcMar>
           </w:tcPr>
           <w:p>
-            <w:r>
-              <w:rPr>
-                <w:lang w:val="ru-RU"/>
-              </w:rPr>
-              <w:t xml:space="preserve">Подача заявки на депозит через </w:t>
-            </w:r>
-            <w:r>
-              <w:rPr>
-                <w:lang w:val="ru-RU"/>
-              </w:rPr>
-              <w:t>сайт</w:t>
+            <w:pPr>
+              <w:rPr>
+                <w:highlight w:val="green"/>
+                <w:lang w:val="ru-RU"/>
+              </w:rPr>
+            </w:pPr>
+            <w:r>
+              <w:rPr>
+                <w:highlight w:val="green"/>
+                <w:lang w:val="ru-RU"/>
+              </w:rPr>
+              <w:t>Просмотр</w:t>
+            </w:r>
+            <w:r>
+              <w:rPr>
+                <w:highlight w:val="green"/>
+                <w:lang w:val="ru-RU"/>
+              </w:rPr>
+              <w:t xml:space="preserve"> депозит</w:t>
+            </w:r>
+            <w:r>
+              <w:rPr>
+                <w:highlight w:val="green"/>
+                <w:lang w:val="ru-RU"/>
+              </w:rPr>
+              <w:t xml:space="preserve"> доступных депозитов</w:t>
+            </w:r>
+            <w:r>
+              <w:rPr>
+                <w:highlight w:val="green"/>
+                <w:lang w:val="ru-RU"/>
+              </w:rPr>
+              <w:t xml:space="preserve"> через интернет-банк</w:t>
             </w:r>
           </w:p>
         </w:tc>
@@ -534,23 +556,46 @@
             </w:tcMar>
           </w:tcPr>
           <w:p>
-            <w:r>
-              <w:rPr>
-                <w:lang w:val="ru-RU"/>
-              </w:rPr>
-              <w:t xml:space="preserve">Клиент открывает </w:t>
-            </w:r>
-            <w:r>
-              <w:rPr>
-                <w:lang w:val="ru-RU"/>
-              </w:rPr>
-              <w:t>сайт</w:t>
-            </w:r>
-            <w:r>
-              <w:rPr>
-                <w:lang w:val="ru-RU"/>
-              </w:rPr>
-              <w:t>, просматривает информацию по депозитам, отправляет заявку на открытия и получает СМС-подтверждение</w:t>
+            <w:pPr>
+              <w:rPr>
+                <w:highlight w:val="green"/>
+                <w:lang w:val="ru-RU"/>
+              </w:rPr>
+            </w:pPr>
+            <w:r>
+              <w:rPr>
+                <w:highlight w:val="green"/>
+                <w:lang w:val="ru-RU"/>
+              </w:rPr>
+              <w:t>Клиент открывает интернет-банк</w:t>
+            </w:r>
+            <w:r>
+              <w:rPr>
+                <w:highlight w:val="green"/>
+                <w:lang w:val="ru-RU"/>
+              </w:rPr>
+              <w:t xml:space="preserve"> и </w:t>
+            </w:r>
+            <w:r>
+              <w:rPr>
+                <w:highlight w:val="green"/>
+                <w:lang w:val="ru-RU"/>
+              </w:rPr>
+              <w:t xml:space="preserve">просматривает информацию по </w:t>
+            </w:r>
+            <w:r>
+              <w:rPr>
+                <w:highlight w:val="green"/>
+                <w:lang w:val="ru-RU"/>
+              </w:rPr>
+              <w:t xml:space="preserve">своим доступным </w:t>
+            </w:r>
+            <w:r>
+              <w:rPr>
+                <w:highlight w:val="green"/>
+                <w:lang w:val="ru-RU"/>
+              </w:rPr>
+              <w:t>депозитам</w:t>
             </w:r>
           </w:p>
         </w:tc>
@@ -615,7 +660,7 @@
               <w:rPr>
                 <w:lang w:val="ru-RU"/>
               </w:rPr>
-              <w:t>Менеджер, АБС</w:t>
+              <w:t>Клиент, Сайт</w:t>
             </w:r>
           </w:p>
         </w:tc>
@@ -636,16 +681,11 @@
             </w:tcMar>
           </w:tcPr>
           <w:p>
-            <w:pPr>
-              <w:rPr>
-                <w:lang w:val="ru-RU"/>
-              </w:rPr>
-            </w:pPr>
-            <w:r>
-              <w:rPr>
-                <w:lang w:val="ru-RU"/>
-              </w:rPr>
-              <w:t>Обработка заявки</w:t>
+            <w:r>
+              <w:rPr>
+                <w:lang w:val="ru-RU"/>
+              </w:rPr>
+              <w:t>Подача заявки на депозит через сайт</w:t>
             </w:r>
           </w:p>
         </w:tc>
@@ -666,16 +706,11 @@
             </w:tcMar>
           </w:tcPr>
           <w:p>
-            <w:pPr>
-              <w:rPr>
-                <w:lang w:val="ru-RU"/>
-              </w:rPr>
-            </w:pPr>
-            <w:r>
-              <w:rPr>
-                <w:lang w:val="ru-RU"/>
-              </w:rPr>
-              <w:t>Менеджер просматривает заявку, обрабатывает её в АБС, связывается с клиентом</w:t>
+            <w:r>
+              <w:rPr>
+                <w:lang w:val="ru-RU"/>
+              </w:rPr>
+              <w:t>Клиент открывает сайт, просматривает информацию по депозитам, отправляет заявку на открытия и получает СМС-подтверждение</w:t>
             </w:r>
           </w:p>
         </w:tc>
@@ -711,6 +746,321 @@
                 <w:lang w:val="ru-RU"/>
               </w:rPr>
               <w:t>4</w:t>
+            </w:r>
+          </w:p>
+        </w:tc>
+        <w:tc>
+          <w:tcPr>
+            <w:tcW w:w="2295" w:type="dxa"/>
+            <w:tcBorders>
+              <w:top w:val="single" w:sz="8" w:space="0" w:color="000000"/>
+              <w:left w:val="single" w:sz="8" w:space="0" w:color="000000"/>
+              <w:bottom w:val="single" w:sz="8" w:space="0" w:color="000000"/>
+              <w:right w:val="single" w:sz="8" w:space="0" w:color="000000"/>
+            </w:tcBorders>
+            <w:tcMar>
+              <w:top w:w="100" w:type="dxa"/>
+              <w:left w:w="100" w:type="dxa"/>
+              <w:bottom w:w="100" w:type="dxa"/>
+              <w:right w:w="100" w:type="dxa"/>
+            </w:tcMar>
+          </w:tcPr>
+          <w:p>
+            <w:pPr>
+              <w:rPr>
+                <w:highlight w:val="green"/>
+                <w:lang w:val="ru-RU"/>
+              </w:rPr>
+            </w:pPr>
+            <w:r>
+              <w:rPr>
+                <w:highlight w:val="green"/>
+                <w:lang w:val="ru-RU"/>
+              </w:rPr>
+              <w:t>Клиент, Сайт</w:t>
+            </w:r>
+          </w:p>
+        </w:tc>
+        <w:tc>
+          <w:tcPr>
+            <w:tcW w:w="1155" w:type="dxa"/>
+            <w:tcBorders>
+              <w:top w:val="single" w:sz="8" w:space="0" w:color="000000"/>
+              <w:left w:val="single" w:sz="8" w:space="0" w:color="000000"/>
+              <w:bottom w:val="single" w:sz="8" w:space="0" w:color="000000"/>
+              <w:right w:val="single" w:sz="8" w:space="0" w:color="000000"/>
+            </w:tcBorders>
+            <w:tcMar>
+              <w:top w:w="100" w:type="dxa"/>
+              <w:left w:w="100" w:type="dxa"/>
+              <w:bottom w:w="100" w:type="dxa"/>
+              <w:right w:w="100" w:type="dxa"/>
+            </w:tcMar>
+          </w:tcPr>
+          <w:p>
+            <w:pPr>
+              <w:rPr>
+                <w:highlight w:val="green"/>
+                <w:lang w:val="ru-RU"/>
+              </w:rPr>
+            </w:pPr>
+            <w:r>
+              <w:rPr>
+                <w:highlight w:val="green"/>
+                <w:lang w:val="ru-RU"/>
+              </w:rPr>
+              <w:t>Просмотр</w:t>
+            </w:r>
+            <w:r>
+              <w:rPr>
+                <w:highlight w:val="green"/>
+                <w:lang w:val="ru-RU"/>
+              </w:rPr>
+              <w:t xml:space="preserve"> </w:t>
+            </w:r>
+            <w:r>
+              <w:rPr>
+                <w:highlight w:val="green"/>
+                <w:lang w:val="ru-RU"/>
+              </w:rPr>
+              <w:t xml:space="preserve">доступных </w:t>
+            </w:r>
+            <w:r>
+              <w:rPr>
+                <w:highlight w:val="green"/>
+                <w:lang w:val="ru-RU"/>
+              </w:rPr>
+              <w:t>депозит</w:t>
+            </w:r>
+            <w:r>
+              <w:rPr>
+                <w:highlight w:val="green"/>
+                <w:lang w:val="ru-RU"/>
+              </w:rPr>
+              <w:t>ов</w:t>
+            </w:r>
+            <w:r>
+              <w:rPr>
+                <w:highlight w:val="green"/>
+                <w:lang w:val="ru-RU"/>
+              </w:rPr>
+              <w:t xml:space="preserve"> через сайт</w:t>
+            </w:r>
+          </w:p>
+        </w:tc>
+        <w:tc>
+          <w:tcPr>
+            <w:tcW w:w="4290" w:type="dxa"/>
+            <w:tcBorders>
+              <w:top w:val="single" w:sz="8" w:space="0" w:color="000000"/>
+              <w:left w:val="single" w:sz="8" w:space="0" w:color="000000"/>
+              <w:bottom w:val="single" w:sz="8" w:space="0" w:color="000000"/>
+              <w:right w:val="single" w:sz="8" w:space="0" w:color="000000"/>
+            </w:tcBorders>
+            <w:tcMar>
+              <w:top w:w="100" w:type="dxa"/>
+              <w:left w:w="100" w:type="dxa"/>
+              <w:bottom w:w="100" w:type="dxa"/>
+              <w:right w:w="100" w:type="dxa"/>
+            </w:tcMar>
+          </w:tcPr>
+          <w:p>
+            <w:pPr>
+              <w:rPr>
+                <w:highlight w:val="green"/>
+                <w:lang w:val="ru-RU"/>
+              </w:rPr>
+            </w:pPr>
+            <w:r>
+              <w:rPr>
+                <w:highlight w:val="green"/>
+                <w:lang w:val="ru-RU"/>
+              </w:rPr>
+              <w:t>Клиент открывает сайт, просматривает информацию по</w:t>
+            </w:r>
+            <w:r>
+              <w:rPr>
+                <w:highlight w:val="green"/>
+                <w:lang w:val="ru-RU"/>
+              </w:rPr>
+              <w:t xml:space="preserve"> своим доступным депозитам</w:t>
+            </w:r>
+            <w:r>
+              <w:rPr>
+                <w:highlight w:val="green"/>
+                <w:lang w:val="ru-RU"/>
+              </w:rPr>
+              <w:t xml:space="preserve"> </w:t>
+            </w:r>
+            <w:proofErr w:type="spellStart"/>
+            <w:r>
+              <w:rPr>
+                <w:highlight w:val="green"/>
+                <w:lang w:val="ru-RU"/>
+              </w:rPr>
+              <w:t>депозитам</w:t>
+            </w:r>
+            <w:proofErr w:type="spellEnd"/>
+          </w:p>
+        </w:tc>
+      </w:tr>
+      <w:tr>
+        <w:trPr>
+          <w:trHeight w:val="230"/>
+        </w:trPr>
+        <w:tc>
+          <w:tcPr>
+            <w:tcW w:w="465" w:type="dxa"/>
+            <w:tcBorders>
+              <w:top w:val="single" w:sz="8" w:space="0" w:color="000000"/>
+              <w:left w:val="single" w:sz="8" w:space="0" w:color="000000"/>
+              <w:bottom w:val="single" w:sz="8" w:space="0" w:color="000000"/>
+              <w:right w:val="single" w:sz="8" w:space="0" w:color="000000"/>
+            </w:tcBorders>
+            <w:tcMar>
+              <w:top w:w="100" w:type="dxa"/>
+              <w:left w:w="100" w:type="dxa"/>
+              <w:bottom w:w="100" w:type="dxa"/>
+              <w:right w:w="100" w:type="dxa"/>
+            </w:tcMar>
+          </w:tcPr>
+          <w:p>
+            <w:pPr>
+              <w:rPr>
+                <w:lang w:val="ru-RU"/>
+              </w:rPr>
+            </w:pPr>
+            <w:r>
+              <w:rPr>
+                <w:lang w:val="ru-RU"/>
+              </w:rPr>
+              <w:lastRenderedPageBreak/>
+              <w:t>5</w:t>
+            </w:r>
+          </w:p>
+        </w:tc>
+        <w:tc>
+          <w:tcPr>
+            <w:tcW w:w="2295" w:type="dxa"/>
+            <w:tcBorders>
+              <w:top w:val="single" w:sz="8" w:space="0" w:color="000000"/>
+              <w:left w:val="single" w:sz="8" w:space="0" w:color="000000"/>
+              <w:bottom w:val="single" w:sz="8" w:space="0" w:color="000000"/>
+              <w:right w:val="single" w:sz="8" w:space="0" w:color="000000"/>
+            </w:tcBorders>
+            <w:tcMar>
+              <w:top w:w="100" w:type="dxa"/>
+              <w:left w:w="100" w:type="dxa"/>
+              <w:bottom w:w="100" w:type="dxa"/>
+              <w:right w:w="100" w:type="dxa"/>
+            </w:tcMar>
+          </w:tcPr>
+          <w:p>
+            <w:pPr>
+              <w:rPr>
+                <w:lang w:val="ru-RU"/>
+              </w:rPr>
+            </w:pPr>
+            <w:r>
+              <w:rPr>
+                <w:lang w:val="ru-RU"/>
+              </w:rPr>
+              <w:t>Менеджер, АБС</w:t>
+            </w:r>
+          </w:p>
+        </w:tc>
+        <w:tc>
+          <w:tcPr>
+            <w:tcW w:w="1155" w:type="dxa"/>
+            <w:tcBorders>
+              <w:top w:val="single" w:sz="8" w:space="0" w:color="000000"/>
+              <w:left w:val="single" w:sz="8" w:space="0" w:color="000000"/>
+              <w:bottom w:val="single" w:sz="8" w:space="0" w:color="000000"/>
+              <w:right w:val="single" w:sz="8" w:space="0" w:color="000000"/>
+            </w:tcBorders>
+            <w:tcMar>
+              <w:top w:w="100" w:type="dxa"/>
+              <w:left w:w="100" w:type="dxa"/>
+              <w:bottom w:w="100" w:type="dxa"/>
+              <w:right w:w="100" w:type="dxa"/>
+            </w:tcMar>
+          </w:tcPr>
+          <w:p>
+            <w:pPr>
+              <w:rPr>
+                <w:lang w:val="ru-RU"/>
+              </w:rPr>
+            </w:pPr>
+            <w:r>
+              <w:rPr>
+                <w:lang w:val="ru-RU"/>
+              </w:rPr>
+              <w:t>Обработка заявки</w:t>
+            </w:r>
+          </w:p>
+        </w:tc>
+        <w:tc>
+          <w:tcPr>
+            <w:tcW w:w="4290" w:type="dxa"/>
+            <w:tcBorders>
+              <w:top w:val="single" w:sz="8" w:space="0" w:color="000000"/>
+              <w:left w:val="single" w:sz="8" w:space="0" w:color="000000"/>
+              <w:bottom w:val="single" w:sz="8" w:space="0" w:color="000000"/>
+              <w:right w:val="single" w:sz="8" w:space="0" w:color="000000"/>
+            </w:tcBorders>
+            <w:tcMar>
+              <w:top w:w="100" w:type="dxa"/>
+              <w:left w:w="100" w:type="dxa"/>
+              <w:bottom w:w="100" w:type="dxa"/>
+              <w:right w:w="100" w:type="dxa"/>
+            </w:tcMar>
+          </w:tcPr>
+          <w:p>
+            <w:pPr>
+              <w:rPr>
+                <w:lang w:val="ru-RU"/>
+              </w:rPr>
+            </w:pPr>
+            <w:r>
+              <w:rPr>
+                <w:lang w:val="ru-RU"/>
+              </w:rPr>
+              <w:t>Менеджер просматривает заявку, обрабатывает её в АБС, связывается с клиентом</w:t>
+            </w:r>
+          </w:p>
+        </w:tc>
+      </w:tr>
+      <w:tr>
+        <w:trPr>
+          <w:trHeight w:val="20"/>
+        </w:trPr>
+        <w:tc>
+          <w:tcPr>
+            <w:tcW w:w="465" w:type="dxa"/>
+            <w:tcBorders>
+              <w:top w:val="single" w:sz="8" w:space="0" w:color="000000"/>
+              <w:left w:val="single" w:sz="8" w:space="0" w:color="000000"/>
+              <w:bottom w:val="single" w:sz="8" w:space="0" w:color="000000"/>
+              <w:right w:val="single" w:sz="8" w:space="0" w:color="000000"/>
+            </w:tcBorders>
+            <w:tcMar>
+              <w:top w:w="100" w:type="dxa"/>
+              <w:left w:w="100" w:type="dxa"/>
+              <w:bottom w:w="100" w:type="dxa"/>
+              <w:right w:w="100" w:type="dxa"/>
+            </w:tcMar>
+          </w:tcPr>
+          <w:p>
+            <w:pPr>
+              <w:rPr>
+                <w:lang w:val="ru-RU"/>
+              </w:rPr>
+            </w:pPr>
+            <w:r>
+              <w:rPr>
+                <w:lang w:val="ru-RU"/>
+              </w:rPr>
+              <w:t>6</w:t>
             </w:r>
           </w:p>
         </w:tc>
@@ -1199,7 +1549,6 @@
               <w:rPr>
                 <w:lang w:val="ru-RU"/>
               </w:rPr>
-              <w:lastRenderedPageBreak/>
               <w:t>5</w:t>
             </w:r>
           </w:p>
@@ -1296,6 +1645,172 @@
                 <w:lang w:val="ru-RU"/>
               </w:rPr>
               <w:t>Бесшовная интеграция с существующей системой</w:t>
+            </w:r>
+          </w:p>
+        </w:tc>
+      </w:tr>
+      <w:tr>
+        <w:trPr>
+          <w:trHeight w:val="230"/>
+        </w:trPr>
+        <w:tc>
+          <w:tcPr>
+            <w:tcW w:w="465" w:type="dxa"/>
+            <w:tcBorders>
+              <w:top w:val="single" w:sz="8" w:space="0" w:color="000000"/>
+              <w:left w:val="single" w:sz="8" w:space="0" w:color="000000"/>
+              <w:bottom w:val="single" w:sz="8" w:space="0" w:color="000000"/>
+              <w:right w:val="single" w:sz="8" w:space="0" w:color="000000"/>
+            </w:tcBorders>
+            <w:tcMar>
+              <w:top w:w="100" w:type="dxa"/>
+              <w:left w:w="100" w:type="dxa"/>
+              <w:bottom w:w="100" w:type="dxa"/>
+              <w:right w:w="100" w:type="dxa"/>
+            </w:tcMar>
+          </w:tcPr>
+          <w:p>
+            <w:pPr>
+              <w:rPr>
+                <w:lang w:val="en-US"/>
+              </w:rPr>
+            </w:pPr>
+            <w:r>
+              <w:rPr>
+                <w:lang w:val="en-US"/>
+              </w:rPr>
+              <w:t>7</w:t>
+            </w:r>
+          </w:p>
+        </w:tc>
+        <w:tc>
+          <w:tcPr>
+            <w:tcW w:w="7725" w:type="dxa"/>
+            <w:tcBorders>
+              <w:top w:val="single" w:sz="8" w:space="0" w:color="000000"/>
+              <w:left w:val="single" w:sz="8" w:space="0" w:color="000000"/>
+              <w:bottom w:val="single" w:sz="8" w:space="0" w:color="000000"/>
+              <w:right w:val="single" w:sz="8" w:space="0" w:color="000000"/>
+            </w:tcBorders>
+            <w:tcMar>
+              <w:top w:w="100" w:type="dxa"/>
+              <w:left w:w="100" w:type="dxa"/>
+              <w:bottom w:w="100" w:type="dxa"/>
+              <w:right w:w="100" w:type="dxa"/>
+            </w:tcMar>
+          </w:tcPr>
+          <w:p>
+            <w:pPr>
+              <w:rPr>
+                <w:lang w:val="en-US"/>
+              </w:rPr>
+            </w:pPr>
+            <w:r>
+              <w:rPr>
+                <w:lang w:val="ru-RU"/>
+              </w:rPr>
+              <w:t xml:space="preserve">Внедрение </w:t>
+            </w:r>
+            <w:r>
+              <w:rPr>
+                <w:lang w:val="en-US"/>
+              </w:rPr>
+              <w:t>kafka</w:t>
+            </w:r>
+          </w:p>
+        </w:tc>
+      </w:tr>
+      <w:tr>
+        <w:trPr>
+          <w:trHeight w:val="230"/>
+        </w:trPr>
+        <w:tc>
+          <w:tcPr>
+            <w:tcW w:w="465" w:type="dxa"/>
+            <w:tcBorders>
+              <w:top w:val="single" w:sz="8" w:space="0" w:color="000000"/>
+              <w:left w:val="single" w:sz="8" w:space="0" w:color="000000"/>
+              <w:bottom w:val="single" w:sz="8" w:space="0" w:color="000000"/>
+              <w:right w:val="single" w:sz="8" w:space="0" w:color="000000"/>
+            </w:tcBorders>
+            <w:tcMar>
+              <w:top w:w="100" w:type="dxa"/>
+              <w:left w:w="100" w:type="dxa"/>
+              <w:bottom w:w="100" w:type="dxa"/>
+              <w:right w:w="100" w:type="dxa"/>
+            </w:tcMar>
+          </w:tcPr>
+          <w:p>
+            <w:pPr>
+              <w:rPr>
+                <w:lang w:val="en-US"/>
+              </w:rPr>
+            </w:pPr>
+            <w:r>
+              <w:rPr>
+                <w:lang w:val="en-US"/>
+              </w:rPr>
+              <w:t>8</w:t>
+            </w:r>
+          </w:p>
+        </w:tc>
+        <w:tc>
+          <w:tcPr>
+            <w:tcW w:w="7725" w:type="dxa"/>
+            <w:tcBorders>
+              <w:top w:val="single" w:sz="8" w:space="0" w:color="000000"/>
+              <w:left w:val="single" w:sz="8" w:space="0" w:color="000000"/>
+              <w:bottom w:val="single" w:sz="8" w:space="0" w:color="000000"/>
+              <w:right w:val="single" w:sz="8" w:space="0" w:color="000000"/>
+            </w:tcBorders>
+            <w:tcMar>
+              <w:top w:w="100" w:type="dxa"/>
+              <w:left w:w="100" w:type="dxa"/>
+              <w:bottom w:w="100" w:type="dxa"/>
+              <w:right w:w="100" w:type="dxa"/>
+            </w:tcMar>
+          </w:tcPr>
+          <w:p>
+            <w:pPr>
+              <w:rPr>
+                <w:lang w:val="en-US"/>
+              </w:rPr>
+            </w:pPr>
+            <w:r>
+              <w:rPr>
+                <w:lang w:val="ru-RU"/>
+              </w:rPr>
+              <w:t xml:space="preserve">Использование языков </w:t>
+            </w:r>
+            <w:r>
+              <w:rPr>
+                <w:lang w:val="en-US"/>
+              </w:rPr>
+              <w:t>Java</w:t>
+            </w:r>
+            <w:r>
+              <w:rPr>
+                <w:lang w:val="ru-RU"/>
+              </w:rPr>
+              <w:t>, .</w:t>
+            </w:r>
+            <w:r>
+              <w:rPr>
+                <w:lang w:val="en-US"/>
+              </w:rPr>
+              <w:t>NET</w:t>
+            </w:r>
+            <w:r>
+              <w:rPr>
+                <w:lang w:val="ru-RU"/>
+              </w:rPr>
+              <w:t xml:space="preserve">, </w:t>
+            </w:r>
+            <w:r>
+              <w:rPr>
+                <w:lang w:val="en-US"/>
+              </w:rPr>
+              <w:t>PHP</w:t>
             </w:r>
           </w:p>
         </w:tc>
@@ -1337,6 +1852,7 @@
         <w:rPr>
           <w:lang w:val="ru-RU"/>
         </w:rPr>
+        <w:lastRenderedPageBreak/>
         <w:t>Контекст:</w:t>
       </w:r>
       <w:r>
@@ -1347,6 +1863,7 @@
       </w:r>
       <w:r>
         <w:rPr>
+          <w:noProof/>
           <w:lang w:val="ru-RU"/>
         </w:rPr>
         <w:drawing>
@@ -1414,6 +1931,7 @@
       </w:pPr>
       <w:r>
         <w:rPr>
+          <w:noProof/>
           <w:lang w:val="ru-RU"/>
         </w:rPr>
         <w:lastRenderedPageBreak/>

</xml_diff>